<commit_message>
Criação de listas incluido
</commit_message>
<xml_diff>
--- a/Aula 1.docx
+++ b/Aula 1.docx
@@ -567,6 +567,677 @@
           <w:bCs/>
         </w:rPr>
         <w:t>&gt;</w:t>
+      </w:r>
+    </w:p>
+    <w:p>
+      <w:pPr>
+        <w:pStyle w:val="Title"/>
+        <w:ind w:firstLine="0"/>
+        <w:rPr>
+          <w:rFonts w:eastAsia="Times New Roman"/>
+          <w:lang w:eastAsia="pt-BR"/>
+        </w:rPr>
+      </w:pPr>
+      <w:r>
+        <w:rPr>
+          <w:rFonts w:eastAsia="Times New Roman"/>
+          <w:lang w:eastAsia="pt-BR"/>
+        </w:rPr>
+        <w:t>Aula 0</w:t>
+      </w:r>
+      <w:r>
+        <w:rPr>
+          <w:rFonts w:eastAsia="Times New Roman"/>
+          <w:lang w:eastAsia="pt-BR"/>
+        </w:rPr>
+        <w:t>2</w:t>
+      </w:r>
+      <w:r>
+        <w:rPr>
+          <w:rFonts w:eastAsia="Times New Roman"/>
+          <w:lang w:eastAsia="pt-BR"/>
+        </w:rPr>
+        <w:t xml:space="preserve"> - Títulos, </w:t>
+      </w:r>
+      <w:proofErr w:type="spellStart"/>
+      <w:r>
+        <w:rPr>
+          <w:rFonts w:eastAsia="Times New Roman"/>
+          <w:lang w:eastAsia="pt-BR"/>
+        </w:rPr>
+        <w:t>paragrafo</w:t>
+      </w:r>
+      <w:proofErr w:type="spellEnd"/>
+      <w:r>
+        <w:rPr>
+          <w:rFonts w:eastAsia="Times New Roman"/>
+          <w:lang w:eastAsia="pt-BR"/>
+        </w:rPr>
+        <w:t xml:space="preserve"> e quebra de linha</w:t>
+      </w:r>
+    </w:p>
+    <w:p>
+      <w:pPr>
+        <w:rPr>
+          <w:lang w:eastAsia="pt-BR"/>
+        </w:rPr>
+      </w:pPr>
+      <w:r>
+        <w:rPr>
+          <w:lang w:eastAsia="pt-BR"/>
+        </w:rPr>
+        <w:t xml:space="preserve">Aqui usarei as </w:t>
+      </w:r>
+      <w:proofErr w:type="spellStart"/>
+      <w:r>
+        <w:rPr>
+          <w:lang w:eastAsia="pt-BR"/>
+        </w:rPr>
+        <w:t>Tags</w:t>
+      </w:r>
+      <w:proofErr w:type="spellEnd"/>
+      <w:r>
+        <w:rPr>
+          <w:lang w:eastAsia="pt-BR"/>
+        </w:rPr>
+        <w:t xml:space="preserve"> &lt;h1&gt;&lt;/h1&gt;, &lt;h2&gt;&lt;/h2&gt;, </w:t>
+      </w:r>
+      <w:proofErr w:type="spellStart"/>
+      <w:r>
+        <w:rPr>
+          <w:lang w:eastAsia="pt-BR"/>
+        </w:rPr>
+        <w:t>Tags</w:t>
+      </w:r>
+      <w:proofErr w:type="spellEnd"/>
+      <w:r>
+        <w:rPr>
+          <w:lang w:eastAsia="pt-BR"/>
+        </w:rPr>
+        <w:t xml:space="preserve"> são usadas para inserir o título na página, creio que o H venha de Header, e possui sequencia do h1 ao h6, </w:t>
+      </w:r>
+      <w:r>
+        <w:rPr>
+          <w:lang w:eastAsia="pt-BR"/>
+        </w:rPr>
+        <w:t xml:space="preserve">a diferença entre eles não está no tamanho, mas sim na importância, </w:t>
+      </w:r>
+      <w:proofErr w:type="spellStart"/>
+      <w:r>
+        <w:rPr>
+          <w:lang w:eastAsia="pt-BR"/>
+        </w:rPr>
+        <w:t>similiar</w:t>
+      </w:r>
+      <w:proofErr w:type="spellEnd"/>
+      <w:r>
+        <w:rPr>
+          <w:lang w:eastAsia="pt-BR"/>
+        </w:rPr>
+        <w:t xml:space="preserve"> ao </w:t>
+      </w:r>
+      <w:proofErr w:type="spellStart"/>
+      <w:r>
+        <w:rPr>
+          <w:lang w:eastAsia="pt-BR"/>
+        </w:rPr>
+        <w:t>Heading</w:t>
+      </w:r>
+      <w:proofErr w:type="spellEnd"/>
+      <w:r>
+        <w:rPr>
+          <w:lang w:eastAsia="pt-BR"/>
+        </w:rPr>
+        <w:t xml:space="preserve"> aqui do </w:t>
+      </w:r>
+      <w:proofErr w:type="spellStart"/>
+      <w:r>
+        <w:rPr>
+          <w:lang w:eastAsia="pt-BR"/>
+        </w:rPr>
+        <w:t>word</w:t>
+      </w:r>
+      <w:proofErr w:type="spellEnd"/>
+      <w:r>
+        <w:rPr>
+          <w:lang w:eastAsia="pt-BR"/>
+        </w:rPr>
+        <w:t>, que separa os títulos por importância, como se fosse título e subtítulo.</w:t>
+      </w:r>
+    </w:p>
+    <w:p>
+      <w:pPr>
+        <w:rPr>
+          <w:lang w:eastAsia="pt-BR"/>
+        </w:rPr>
+      </w:pPr>
+      <w:r>
+        <w:rPr>
+          <w:lang w:eastAsia="pt-BR"/>
+        </w:rPr>
+        <w:lastRenderedPageBreak/>
+        <w:t xml:space="preserve">Os parágrafos são representados pela TAG </w:t>
+      </w:r>
+      <w:r>
+        <w:rPr>
+          <w:b/>
+          <w:bCs/>
+          <w:lang w:eastAsia="pt-BR"/>
+        </w:rPr>
+        <w:t xml:space="preserve">&lt;p&gt;&lt;/p&gt; </w:t>
+      </w:r>
+      <w:r>
+        <w:rPr>
+          <w:lang w:eastAsia="pt-BR"/>
+        </w:rPr>
+        <w:t>e diferente da &lt;h&gt; não possui enumeração para indicar importância.</w:t>
+      </w:r>
+    </w:p>
+    <w:p>
+      <w:pPr>
+        <w:rPr>
+          <w:lang w:eastAsia="pt-BR"/>
+        </w:rPr>
+      </w:pPr>
+      <w:r>
+        <w:rPr>
+          <w:lang w:eastAsia="pt-BR"/>
+        </w:rPr>
+        <w:t xml:space="preserve">As quebras de linha são informadas pelo uso da </w:t>
+      </w:r>
+      <w:proofErr w:type="spellStart"/>
+      <w:r>
+        <w:rPr>
+          <w:lang w:eastAsia="pt-BR"/>
+        </w:rPr>
+        <w:t>tag</w:t>
+      </w:r>
+      <w:proofErr w:type="spellEnd"/>
+      <w:r>
+        <w:rPr>
+          <w:lang w:eastAsia="pt-BR"/>
+        </w:rPr>
+        <w:t xml:space="preserve"> &lt;</w:t>
+      </w:r>
+      <w:proofErr w:type="spellStart"/>
+      <w:r>
+        <w:rPr>
+          <w:b/>
+          <w:bCs/>
+          <w:lang w:eastAsia="pt-BR"/>
+        </w:rPr>
+        <w:t>br</w:t>
+      </w:r>
+      <w:proofErr w:type="spellEnd"/>
+      <w:r>
+        <w:rPr>
+          <w:b/>
+          <w:bCs/>
+          <w:lang w:eastAsia="pt-BR"/>
+        </w:rPr>
+        <w:t>&gt;</w:t>
+      </w:r>
+      <w:r>
+        <w:rPr>
+          <w:lang w:eastAsia="pt-BR"/>
+        </w:rPr>
+        <w:t xml:space="preserve">, muito simples trabalhar com a quebra de linha, pois precisa apenas informar essa </w:t>
+      </w:r>
+      <w:proofErr w:type="spellStart"/>
+      <w:r>
+        <w:rPr>
+          <w:lang w:eastAsia="pt-BR"/>
+        </w:rPr>
+        <w:t>tag</w:t>
+      </w:r>
+      <w:proofErr w:type="spellEnd"/>
+      <w:r>
+        <w:rPr>
+          <w:lang w:eastAsia="pt-BR"/>
+        </w:rPr>
+        <w:t xml:space="preserve"> que a página já interpreta.  Exemplo da página criada está abaixo.</w:t>
+      </w:r>
+    </w:p>
+    <w:p>
+      <w:pPr>
+        <w:jc w:val="center"/>
+        <w:rPr>
+          <w:lang w:eastAsia="pt-BR"/>
+        </w:rPr>
+      </w:pPr>
+      <w:r>
+        <w:rPr>
+          <w:noProof/>
+        </w:rPr>
+        <w:drawing>
+          <wp:inline distT="0" distB="0" distL="0" distR="0" wp14:anchorId="0257396B" wp14:editId="16699E94">
+            <wp:extent cx="5425440" cy="2597150"/>
+            <wp:effectExtent l="0" t="0" r="3810" b="0"/>
+            <wp:docPr id="1" name="Picture 1"/>
+            <wp:cNvGraphicFramePr>
+              <a:graphicFrameLocks xmlns:a="http://schemas.openxmlformats.org/drawingml/2006/main" noChangeAspect="1"/>
+            </wp:cNvGraphicFramePr>
+            <a:graphic xmlns:a="http://schemas.openxmlformats.org/drawingml/2006/main">
+              <a:graphicData uri="http://schemas.openxmlformats.org/drawingml/2006/picture">
+                <pic:pic xmlns:pic="http://schemas.openxmlformats.org/drawingml/2006/picture">
+                  <pic:nvPicPr>
+                    <pic:cNvPr id="1" name=""/>
+                    <pic:cNvPicPr/>
+                  </pic:nvPicPr>
+                  <pic:blipFill>
+                    <a:blip r:embed="rId4"/>
+                    <a:stretch>
+                      <a:fillRect/>
+                    </a:stretch>
+                  </pic:blipFill>
+                  <pic:spPr>
+                    <a:xfrm>
+                      <a:off x="0" y="0"/>
+                      <a:ext cx="5425440" cy="2597150"/>
+                    </a:xfrm>
+                    <a:prstGeom prst="rect">
+                      <a:avLst/>
+                    </a:prstGeom>
+                  </pic:spPr>
+                </pic:pic>
+              </a:graphicData>
+            </a:graphic>
+          </wp:inline>
+        </w:drawing>
+      </w:r>
+    </w:p>
+    <w:p>
+      <w:pPr>
+        <w:rPr>
+          <w:lang w:eastAsia="pt-BR"/>
+        </w:rPr>
+      </w:pPr>
+    </w:p>
+    <w:p>
+      <w:pPr>
+        <w:rPr>
+          <w:lang w:eastAsia="pt-BR"/>
+        </w:rPr>
+      </w:pPr>
+    </w:p>
+    <w:p>
+      <w:pPr>
+        <w:pStyle w:val="Title"/>
+        <w:ind w:firstLine="0"/>
+        <w:rPr>
+          <w:rFonts w:eastAsia="Times New Roman"/>
+          <w:lang w:eastAsia="pt-BR"/>
+        </w:rPr>
+      </w:pPr>
+      <w:r>
+        <w:rPr>
+          <w:rFonts w:eastAsia="Times New Roman"/>
+          <w:lang w:eastAsia="pt-BR"/>
+        </w:rPr>
+        <w:t>Aula 0</w:t>
+      </w:r>
+      <w:r>
+        <w:rPr>
+          <w:rFonts w:eastAsia="Times New Roman"/>
+          <w:lang w:eastAsia="pt-BR"/>
+        </w:rPr>
+        <w:t>3</w:t>
+      </w:r>
+      <w:r>
+        <w:rPr>
+          <w:rFonts w:eastAsia="Times New Roman"/>
+          <w:lang w:eastAsia="pt-BR"/>
+        </w:rPr>
+        <w:t xml:space="preserve"> - Listas</w:t>
+      </w:r>
+    </w:p>
+    <w:p>
+      <w:pPr>
+        <w:rPr>
+          <w:b/>
+          <w:bCs/>
+        </w:rPr>
+      </w:pPr>
+      <w:r>
+        <w:t xml:space="preserve">Nessa aula aprendi a realizar o </w:t>
+      </w:r>
+      <w:r>
+        <w:t xml:space="preserve">uso de listas, toda lista possui itens, portanto serão necessárias duas </w:t>
+      </w:r>
+      <w:proofErr w:type="spellStart"/>
+      <w:r>
+        <w:t>tags</w:t>
+      </w:r>
+      <w:proofErr w:type="spellEnd"/>
+      <w:r>
+        <w:t>, a &lt;</w:t>
+      </w:r>
+      <w:proofErr w:type="spellStart"/>
+      <w:r>
+        <w:t>ul</w:t>
+      </w:r>
+      <w:proofErr w:type="spellEnd"/>
+      <w:r>
+        <w:t>&gt;&lt;/</w:t>
+      </w:r>
+      <w:proofErr w:type="spellStart"/>
+      <w:r>
+        <w:t>ul</w:t>
+      </w:r>
+      <w:proofErr w:type="spellEnd"/>
+      <w:r>
+        <w:t>&gt; para informar que será criada uma lista, e a &lt;li&gt;&lt;/li&gt; que será utilizada para informar os itens listados.</w:t>
+      </w:r>
+      <w:r>
+        <w:t xml:space="preserve"> A </w:t>
+      </w:r>
+      <w:proofErr w:type="spellStart"/>
+      <w:r>
+        <w:t>Tag</w:t>
+      </w:r>
+      <w:proofErr w:type="spellEnd"/>
+      <w:r>
+        <w:t xml:space="preserve"> </w:t>
+      </w:r>
+      <w:r>
+        <w:rPr>
+          <w:b/>
+          <w:bCs/>
+        </w:rPr>
+        <w:t>&lt;</w:t>
+      </w:r>
+      <w:proofErr w:type="spellStart"/>
+      <w:r>
+        <w:rPr>
+          <w:b/>
+          <w:bCs/>
+        </w:rPr>
+        <w:t>ul</w:t>
+      </w:r>
+      <w:proofErr w:type="spellEnd"/>
+      <w:r>
+        <w:rPr>
+          <w:b/>
+          <w:bCs/>
+        </w:rPr>
+        <w:t>&gt;&lt;/</w:t>
+      </w:r>
+      <w:proofErr w:type="spellStart"/>
+      <w:r>
+        <w:rPr>
+          <w:b/>
+          <w:bCs/>
+        </w:rPr>
+        <w:t>ul</w:t>
+      </w:r>
+      <w:proofErr w:type="spellEnd"/>
+      <w:r>
+        <w:rPr>
+          <w:b/>
+          <w:bCs/>
+        </w:rPr>
+        <w:t xml:space="preserve">&gt; </w:t>
+      </w:r>
+      <w:r>
+        <w:t xml:space="preserve">é utilizada para criar uma </w:t>
+      </w:r>
+      <w:r>
+        <w:rPr>
+          <w:b/>
+          <w:bCs/>
+        </w:rPr>
+        <w:t>lista não ordenada</w:t>
+      </w:r>
+      <w:r>
+        <w:rPr>
+          <w:b/>
+          <w:bCs/>
+        </w:rPr>
+        <w:t xml:space="preserve">. </w:t>
+      </w:r>
+    </w:p>
+    <w:p>
+      <w:r>
+        <w:t xml:space="preserve">Para se criar uma lista ordenada devo utilizar a </w:t>
+      </w:r>
+      <w:proofErr w:type="spellStart"/>
+      <w:r>
+        <w:t>tag</w:t>
+      </w:r>
+      <w:proofErr w:type="spellEnd"/>
+      <w:r>
+        <w:t xml:space="preserve"> </w:t>
+      </w:r>
+      <w:r>
+        <w:rPr>
+          <w:b/>
+          <w:bCs/>
+        </w:rPr>
+        <w:t>&lt;</w:t>
+      </w:r>
+      <w:proofErr w:type="spellStart"/>
+      <w:r>
+        <w:rPr>
+          <w:b/>
+          <w:bCs/>
+        </w:rPr>
+        <w:t>ol</w:t>
+      </w:r>
+      <w:proofErr w:type="spellEnd"/>
+      <w:r>
+        <w:rPr>
+          <w:b/>
+          <w:bCs/>
+        </w:rPr>
+        <w:t>&gt;&lt;/</w:t>
+      </w:r>
+      <w:proofErr w:type="spellStart"/>
+      <w:r>
+        <w:rPr>
+          <w:b/>
+          <w:bCs/>
+        </w:rPr>
+        <w:t>ol</w:t>
+      </w:r>
+      <w:proofErr w:type="spellEnd"/>
+      <w:r>
+        <w:rPr>
+          <w:b/>
+          <w:bCs/>
+        </w:rPr>
+        <w:t xml:space="preserve">&gt; </w:t>
+      </w:r>
+      <w:r>
+        <w:t xml:space="preserve">porém devo da um atributo a essa lista para seguir uma ordem, por exemplo, &lt;li </w:t>
+      </w:r>
+      <w:proofErr w:type="spellStart"/>
+      <w:r>
+        <w:t>type</w:t>
+      </w:r>
+      <w:proofErr w:type="spellEnd"/>
+      <w:r>
+        <w:t xml:space="preserve"> “1”&gt;, assim informo que antes do nome dos itens listados, será acrescentado o prefixo 1, pode ser utilizado para letras também, e a ordem irá seguir </w:t>
+      </w:r>
+      <w:proofErr w:type="spellStart"/>
+      <w:r>
+        <w:t>apartir</w:t>
+      </w:r>
+      <w:proofErr w:type="spellEnd"/>
+      <w:r>
+        <w:t xml:space="preserve"> deste primeiro item listado.</w:t>
+      </w:r>
+    </w:p>
+    <w:p>
+      <w:r>
+        <w:t xml:space="preserve">Já a criação de listas descriminadas se faz com a utilização da </w:t>
+      </w:r>
+      <w:proofErr w:type="spellStart"/>
+      <w:r>
+        <w:t>tag</w:t>
+      </w:r>
+      <w:proofErr w:type="spellEnd"/>
+      <w:r>
+        <w:t xml:space="preserve"> </w:t>
+      </w:r>
+      <w:r>
+        <w:rPr>
+          <w:b/>
+          <w:bCs/>
+        </w:rPr>
+        <w:t xml:space="preserve">&lt;dl&gt;&lt;/dl&gt;, </w:t>
+      </w:r>
+      <w:r>
+        <w:t xml:space="preserve">diferente das listas criadas acima, a criação de um item na lista aqui se da pelo uso da </w:t>
+      </w:r>
+      <w:proofErr w:type="spellStart"/>
+      <w:r>
+        <w:t>tag</w:t>
+      </w:r>
+      <w:proofErr w:type="spellEnd"/>
+      <w:r>
+        <w:t xml:space="preserve"> </w:t>
+      </w:r>
+      <w:r>
+        <w:rPr>
+          <w:b/>
+          <w:bCs/>
+        </w:rPr>
+        <w:t>&lt;</w:t>
+      </w:r>
+      <w:proofErr w:type="spellStart"/>
+      <w:r>
+        <w:rPr>
+          <w:b/>
+          <w:bCs/>
+        </w:rPr>
+        <w:t>dt</w:t>
+      </w:r>
+      <w:proofErr w:type="spellEnd"/>
+      <w:r>
+        <w:rPr>
+          <w:b/>
+          <w:bCs/>
+        </w:rPr>
+        <w:t>&gt;&lt;/</w:t>
+      </w:r>
+      <w:proofErr w:type="spellStart"/>
+      <w:r>
+        <w:rPr>
+          <w:b/>
+          <w:bCs/>
+        </w:rPr>
+        <w:t>dt</w:t>
+      </w:r>
+      <w:proofErr w:type="spellEnd"/>
+      <w:r>
+        <w:rPr>
+          <w:b/>
+          <w:bCs/>
+        </w:rPr>
+        <w:t xml:space="preserve">&gt;. </w:t>
+      </w:r>
+      <w:r>
+        <w:t xml:space="preserve">E abaixo do item listado deve ser descriminado esse item, e isso é possível com o uso da </w:t>
+      </w:r>
+      <w:proofErr w:type="spellStart"/>
+      <w:r>
+        <w:t>tag</w:t>
+      </w:r>
+      <w:proofErr w:type="spellEnd"/>
+      <w:r>
+        <w:t xml:space="preserve"> </w:t>
+      </w:r>
+      <w:r>
+        <w:rPr>
+          <w:b/>
+          <w:bCs/>
+        </w:rPr>
+        <w:t>&lt;</w:t>
+      </w:r>
+      <w:proofErr w:type="spellStart"/>
+      <w:r>
+        <w:rPr>
+          <w:b/>
+          <w:bCs/>
+        </w:rPr>
+        <w:t>dd</w:t>
+      </w:r>
+      <w:proofErr w:type="spellEnd"/>
+      <w:r>
+        <w:rPr>
+          <w:b/>
+          <w:bCs/>
+        </w:rPr>
+        <w:t>&gt;&lt;/</w:t>
+      </w:r>
+      <w:proofErr w:type="spellStart"/>
+      <w:r>
+        <w:rPr>
+          <w:b/>
+          <w:bCs/>
+        </w:rPr>
+        <w:t>dd</w:t>
+      </w:r>
+      <w:proofErr w:type="spellEnd"/>
+      <w:r>
+        <w:rPr>
+          <w:b/>
+          <w:bCs/>
+        </w:rPr>
+        <w:t xml:space="preserve">&gt;. </w:t>
+      </w:r>
+      <w:r>
+        <w:t>Segue exemplo:</w:t>
+      </w:r>
+    </w:p>
+    <w:p>
+      <w:r>
+        <w:rPr>
+          <w:b/>
+          <w:bCs/>
+        </w:rPr>
+        <w:lastRenderedPageBreak/>
+        <w:t xml:space="preserve"> </w:t>
+      </w:r>
+      <w:r>
+        <w:rPr>
+          <w:noProof/>
+        </w:rPr>
+        <w:drawing>
+          <wp:inline distT="0" distB="0" distL="0" distR="0" wp14:anchorId="6C922A29" wp14:editId="66B91FAD">
+            <wp:extent cx="5966460" cy="4679950"/>
+            <wp:effectExtent l="0" t="0" r="0" b="6350"/>
+            <wp:docPr id="2" name="Picture 2"/>
+            <wp:cNvGraphicFramePr>
+              <a:graphicFrameLocks xmlns:a="http://schemas.openxmlformats.org/drawingml/2006/main" noChangeAspect="1"/>
+            </wp:cNvGraphicFramePr>
+            <a:graphic xmlns:a="http://schemas.openxmlformats.org/drawingml/2006/main">
+              <a:graphicData uri="http://schemas.openxmlformats.org/drawingml/2006/picture">
+                <pic:pic xmlns:pic="http://schemas.openxmlformats.org/drawingml/2006/picture">
+                  <pic:nvPicPr>
+                    <pic:cNvPr id="1" name=""/>
+                    <pic:cNvPicPr/>
+                  </pic:nvPicPr>
+                  <pic:blipFill>
+                    <a:blip r:embed="rId5"/>
+                    <a:stretch>
+                      <a:fillRect/>
+                    </a:stretch>
+                  </pic:blipFill>
+                  <pic:spPr>
+                    <a:xfrm>
+                      <a:off x="0" y="0"/>
+                      <a:ext cx="5970143" cy="4682839"/>
+                    </a:xfrm>
+                    <a:prstGeom prst="rect">
+                      <a:avLst/>
+                    </a:prstGeom>
+                  </pic:spPr>
+                </pic:pic>
+              </a:graphicData>
+            </a:graphic>
+          </wp:inline>
+        </w:drawing>
       </w:r>
     </w:p>
     <w:sectPr>
@@ -1013,7 +1684,6 @@
     <w:next w:val="Normal"/>
     <w:link w:val="Heading2Char"/>
     <w:uiPriority w:val="9"/>
-    <w:semiHidden/>
     <w:unhideWhenUsed/>
     <w:qFormat/>
     <w:rsid w:val="00436FC1"/>
@@ -1253,7 +1923,6 @@
     <w:basedOn w:val="DefaultParagraphFont"/>
     <w:link w:val="Heading2"/>
     <w:uiPriority w:val="9"/>
-    <w:semiHidden/>
     <w:rsid w:val="00436FC1"/>
     <w:rPr>
       <w:rFonts w:ascii="Bahnschrift SemiLight" w:hAnsi="Bahnschrift SemiLight"/>

</xml_diff>